<commit_message>
add details in VS_EX3.docx
</commit_message>
<xml_diff>
--- a/VS_EX3.docx
+++ b/VS_EX3.docx
@@ -78,13 +78,11 @@
         <w:pStyle w:val="a5"/>
         <w:spacing w:before="98"/>
         <w:ind w:right="218"/>
-        <w:jc w:val="both"/>
         <w:rPr>
           <w:rFonts w:ascii="Times New Roman" w:hAnsi="Times New Roman" w:cs="Times New Roman"/>
           <w:lang w:val="en-US"/>
         </w:rPr>
       </w:pPr>
-      <w:proofErr w:type="spellStart"/>
       <w:r>
         <w:rPr>
           <w:rFonts w:ascii="Times New Roman" w:hAnsi="Times New Roman" w:cs="Times New Roman"/>
@@ -94,7 +92,6 @@
         </w:rPr>
         <w:t>AppWork</w:t>
       </w:r>
-      <w:proofErr w:type="spellEnd"/>
     </w:p>
     <w:p>
       <w:pPr>
@@ -670,6 +667,95 @@
                 <w:lang w:val="uk-UA"/>
               </w:rPr>
             </w:pPr>
+            <w:r>
+              <w:rPr>
+                <w:sz w:val="28"/>
+                <w:szCs w:val="28"/>
+                <w:lang w:val="uk-UA"/>
+              </w:rPr>
+              <w:t>Додання змін</w:t>
+            </w:r>
+            <w:r>
+              <w:rPr>
+                <w:sz w:val="28"/>
+                <w:szCs w:val="28"/>
+              </w:rPr>
+              <w:t xml:space="preserve"> </w:t>
+            </w:r>
+            <w:r>
+              <w:rPr>
+                <w:sz w:val="28"/>
+                <w:szCs w:val="28"/>
+                <w:lang w:val="uk-UA"/>
+              </w:rPr>
+              <w:t xml:space="preserve">у тексті в пунктах </w:t>
+            </w:r>
+            <w:r>
+              <w:rPr>
+                <w:sz w:val="28"/>
+                <w:szCs w:val="28"/>
+                <w:lang w:val="uk-UA"/>
+              </w:rPr>
+              <w:t>2</w:t>
+            </w:r>
+            <w:r>
+              <w:rPr>
+                <w:sz w:val="28"/>
+                <w:szCs w:val="28"/>
+                <w:lang w:val="uk-UA"/>
+              </w:rPr>
+              <w:t>-</w:t>
+            </w:r>
+            <w:r>
+              <w:rPr>
+                <w:sz w:val="28"/>
+                <w:szCs w:val="28"/>
+                <w:lang w:val="uk-UA"/>
+              </w:rPr>
+              <w:t>8</w:t>
+            </w:r>
+          </w:p>
+          <w:p>
+            <w:pPr>
+              <w:pStyle w:val="TableParagraph"/>
+              <w:spacing w:before="5"/>
+              <w:ind w:left="107"/>
+              <w:jc w:val="both"/>
+              <w:rPr>
+                <w:sz w:val="28"/>
+                <w:szCs w:val="28"/>
+                <w:lang w:val="uk-UA"/>
+              </w:rPr>
+            </w:pPr>
+            <w:r>
+              <w:rPr>
+                <w:sz w:val="28"/>
+                <w:szCs w:val="28"/>
+                <w:lang w:val="uk-UA"/>
+              </w:rPr>
+              <w:t xml:space="preserve">У пункті 2.4 додано таблицю </w:t>
+            </w:r>
+          </w:p>
+          <w:p>
+            <w:pPr>
+              <w:pStyle w:val="TableParagraph"/>
+              <w:spacing w:before="5"/>
+              <w:ind w:left="107"/>
+              <w:jc w:val="both"/>
+              <w:rPr>
+                <w:sz w:val="28"/>
+                <w:szCs w:val="28"/>
+                <w:lang w:val="uk-UA"/>
+              </w:rPr>
+            </w:pPr>
+            <w:r>
+              <w:rPr>
+                <w:sz w:val="28"/>
+                <w:szCs w:val="28"/>
+                <w:lang w:val="uk-UA"/>
+              </w:rPr>
+              <w:t>Додано назву проекту</w:t>
+            </w:r>
           </w:p>
         </w:tc>
         <w:tc>
@@ -782,7 +868,6 @@
         </w:rPr>
         <w:t xml:space="preserve"> </w:t>
       </w:r>
-      <w:proofErr w:type="spellStart"/>
       <w:r>
         <w:rPr>
           <w:rFonts w:ascii="Times New Roman" w:hAnsi="Times New Roman" w:cs="Times New Roman"/>
@@ -812,7 +897,6 @@
         <w:t>я</w:t>
       </w:r>
       <w:bookmarkEnd w:id="3"/>
-      <w:proofErr w:type="spellEnd"/>
     </w:p>
     <w:p>
       <w:pPr>
@@ -921,7 +1005,6 @@
                 <w:lang w:val="uk-UA"/>
               </w:rPr>
             </w:pPr>
-            <w:proofErr w:type="spellStart"/>
             <w:r>
               <w:rPr>
                 <w:b/>
@@ -930,7 +1013,6 @@
               </w:rPr>
               <w:t>Ім</w:t>
             </w:r>
-            <w:proofErr w:type="spellEnd"/>
             <w:r>
               <w:rPr>
                 <w:b/>
@@ -4322,25 +4404,7 @@
           <w:szCs w:val="28"/>
           <w:lang w:val="uk-UA"/>
         </w:rPr>
-        <w:t xml:space="preserve">Люди зможуть зареєструватися та створити обліковий запис на нашій платформі, щоб мати доступ до усіх можливостей, які пропонує наш продукт. Реєстрація дозволить користувачам швидко та зручно використовувати наш сервіс та почати надавати або замовляти послуги. Ваш особистий профіль дозволить вам відстежувати вашу активність, </w:t>
-      </w:r>
-      <w:proofErr w:type="spellStart"/>
-      <w:r>
-        <w:rPr>
-          <w:sz w:val="28"/>
-          <w:szCs w:val="28"/>
-          <w:lang w:val="uk-UA"/>
-        </w:rPr>
-        <w:t>комунікувати</w:t>
-      </w:r>
-      <w:proofErr w:type="spellEnd"/>
-      <w:r>
-        <w:rPr>
-          <w:sz w:val="28"/>
-          <w:szCs w:val="28"/>
-          <w:lang w:val="uk-UA"/>
-        </w:rPr>
-        <w:t xml:space="preserve"> з іншими користувачами та керувати вашими замовленнями або пропозиціями щодо робіт.</w:t>
+        <w:t>Люди зможуть зареєструватися та створити обліковий запис на нашій платформі, щоб мати доступ до усіх можливостей, які пропонує наш продукт. Реєстрація дозволить користувачам швидко та зручно використовувати наш сервіс та почати надавати або замовляти послуги. Ваш особистий профіль дозволить вам відстежувати вашу активність, комунікувати з іншими користувачами та керувати вашими замовленнями або пропозиціями щодо робіт.</w:t>
       </w:r>
     </w:p>
     <w:p>
@@ -5163,23 +5227,7 @@
                 <w:szCs w:val="24"/>
                 <w:lang w:val="uk-UA"/>
               </w:rPr>
-              <w:t xml:space="preserve">Споживач знайшов її, переглянув рейтинг та </w:t>
-            </w:r>
-            <w:r>
-              <w:rPr>
-                <w:sz w:val="24"/>
-                <w:szCs w:val="24"/>
-                <w:lang w:val="uk-UA"/>
-              </w:rPr>
-              <w:t>в</w:t>
-            </w:r>
-            <w:r>
-              <w:rPr>
-                <w:sz w:val="24"/>
-                <w:szCs w:val="24"/>
-                <w:lang w:val="uk-UA"/>
-              </w:rPr>
-              <w:t>ідгуки та зв’язався з ним</w:t>
+              <w:t>Споживач знайшов її, переглянув рейтинг та відгуки та зв’язався з ним</w:t>
             </w:r>
           </w:p>
           <w:p>
@@ -5457,8 +5505,8 @@
       </w:pPr>
       <w:bookmarkStart w:id="34" w:name="_bookmark13"/>
       <w:bookmarkStart w:id="35" w:name="Список_заинтересованных_лиц"/>
-      <w:bookmarkStart w:id="36" w:name="_Hlk147948301"/>
-      <w:bookmarkStart w:id="37" w:name="_Toc149945860"/>
+      <w:bookmarkStart w:id="36" w:name="_Toc149945860"/>
+      <w:bookmarkStart w:id="37" w:name="_Hlk147948301"/>
       <w:bookmarkEnd w:id="34"/>
       <w:bookmarkEnd w:id="35"/>
       <w:r>
@@ -5492,9 +5540,9 @@
         </w:rPr>
         <w:t>цікавлених осіб</w:t>
       </w:r>
-      <w:bookmarkEnd w:id="37"/>
-    </w:p>
-    <w:bookmarkEnd w:id="36"/>
+      <w:bookmarkEnd w:id="36"/>
+    </w:p>
+    <w:bookmarkEnd w:id="37"/>
     <w:bookmarkEnd w:id="38"/>
     <w:p>
       <w:pPr>
@@ -5551,7 +5599,6 @@
                 <w:lang w:val="uk-UA"/>
               </w:rPr>
             </w:pPr>
-            <w:proofErr w:type="spellStart"/>
             <w:r>
               <w:rPr>
                 <w:b/>
@@ -5562,7 +5609,6 @@
               </w:rPr>
               <w:t>Ім</w:t>
             </w:r>
-            <w:proofErr w:type="spellEnd"/>
             <w:r>
               <w:rPr>
                 <w:b/>
@@ -6036,7 +6082,6 @@
                 <w:lang w:val="uk-UA"/>
               </w:rPr>
             </w:pPr>
-            <w:proofErr w:type="spellStart"/>
             <w:r>
               <w:rPr>
                 <w:b/>
@@ -6047,7 +6092,6 @@
               </w:rPr>
               <w:t>Ім</w:t>
             </w:r>
-            <w:proofErr w:type="spellEnd"/>
             <w:r>
               <w:rPr>
                 <w:b/>
@@ -6819,15 +6863,7 @@
                 <w:szCs w:val="24"/>
                 <w:lang w:val="uk-UA"/>
               </w:rPr>
-              <w:t>Спілкування з користувачами, вирішення конфліктів та питань</w:t>
-            </w:r>
-            <w:r>
-              <w:rPr>
-                <w:sz w:val="24"/>
-                <w:szCs w:val="24"/>
-                <w:lang w:val="uk-UA"/>
-              </w:rPr>
-              <w:t>.</w:t>
+              <w:t>Спілкування з користувачами, вирішення конфліктів та питань.</w:t>
             </w:r>
           </w:p>
         </w:tc>
@@ -8128,7 +8164,6 @@
               </w:rPr>
               <w:t>c</w:t>
             </w:r>
-            <w:proofErr w:type="spellStart"/>
             <w:r>
               <w:rPr>
                 <w:b/>
@@ -8138,7 +8173,6 @@
               </w:rPr>
               <w:t>платформеність</w:t>
             </w:r>
-            <w:proofErr w:type="spellEnd"/>
           </w:p>
         </w:tc>
         <w:tc>
@@ -8502,16 +8536,7 @@
                 <w:szCs w:val="28"/>
                 <w:lang w:val="uk-UA"/>
               </w:rPr>
-              <w:t>І</w:t>
-            </w:r>
-            <w:r>
-              <w:rPr>
-                <w:b/>
-                <w:sz w:val="28"/>
-                <w:szCs w:val="28"/>
-                <w:lang w:val="uk-UA"/>
-              </w:rPr>
-              <w:t>нтерфейс</w:t>
+              <w:t>Інтерфейс</w:t>
             </w:r>
           </w:p>
         </w:tc>
@@ -8721,7 +8746,6 @@
                 <w:szCs w:val="28"/>
               </w:rPr>
             </w:pPr>
-            <w:proofErr w:type="spellStart"/>
             <w:r>
               <w:rPr>
                 <w:b/>
@@ -8730,7 +8754,6 @@
               </w:rPr>
               <w:t>Презентаційний</w:t>
             </w:r>
-            <w:proofErr w:type="spellEnd"/>
           </w:p>
           <w:p>
             <w:pPr>
@@ -8752,7 +8775,6 @@
               </w:rPr>
               <w:t>в</w:t>
             </w:r>
-            <w:proofErr w:type="spellStart"/>
             <w:r>
               <w:rPr>
                 <w:b/>
@@ -8761,7 +8783,6 @@
               </w:rPr>
               <w:t>игляд</w:t>
             </w:r>
-            <w:proofErr w:type="spellEnd"/>
             <w:r>
               <w:rPr>
                 <w:b/>
@@ -9305,27 +9326,7 @@
           <w:szCs w:val="28"/>
           <w:lang w:val="uk-UA"/>
         </w:rPr>
-        <w:t xml:space="preserve">Крім того, наш продукт буде </w:t>
-      </w:r>
-      <w:proofErr w:type="spellStart"/>
-      <w:r>
-        <w:rPr>
-          <w:bCs/>
-          <w:sz w:val="28"/>
-          <w:szCs w:val="28"/>
-          <w:lang w:val="uk-UA"/>
-        </w:rPr>
-        <w:t>кросплатформеним</w:t>
-      </w:r>
-      <w:proofErr w:type="spellEnd"/>
-      <w:r>
-        <w:rPr>
-          <w:bCs/>
-          <w:sz w:val="28"/>
-          <w:szCs w:val="28"/>
-          <w:lang w:val="uk-UA"/>
-        </w:rPr>
-        <w:t>, що означає, що ви можете використовувати його на різних пристроях та операційних системах, забезпечуючи зручність та доступність для всіх користувачів.</w:t>
+        <w:t>Крім того, наш продукт буде кросплатформеним, що означає, що ви можете використовувати його на різних пристроях та операційних системах, забезпечуючи зручність та доступність для всіх користувачів.</w:t>
       </w:r>
     </w:p>
     <w:p>
@@ -9580,7 +9581,6 @@
                 <w:lang w:val="uk-UA"/>
               </w:rPr>
             </w:pPr>
-            <w:proofErr w:type="spellStart"/>
             <w:r>
               <w:rPr>
                 <w:b/>
@@ -9593,7 +9593,6 @@
               </w:rPr>
               <w:t>AppWork</w:t>
             </w:r>
-            <w:proofErr w:type="spellEnd"/>
           </w:p>
         </w:tc>
       </w:tr>
@@ -9638,7 +9637,6 @@
               </w:rPr>
               <w:t>c</w:t>
             </w:r>
-            <w:proofErr w:type="spellStart"/>
             <w:r>
               <w:rPr>
                 <w:b/>
@@ -9648,7 +9646,6 @@
               </w:rPr>
               <w:t>платформеність</w:t>
             </w:r>
-            <w:proofErr w:type="spellEnd"/>
           </w:p>
         </w:tc>
         <w:tc>
@@ -10372,7 +10369,6 @@
                 <w:szCs w:val="24"/>
               </w:rPr>
             </w:pPr>
-            <w:proofErr w:type="spellStart"/>
             <w:r>
               <w:rPr>
                 <w:b/>
@@ -10381,7 +10377,6 @@
               </w:rPr>
               <w:t>Презентаційний</w:t>
             </w:r>
-            <w:proofErr w:type="spellEnd"/>
           </w:p>
           <w:p>
             <w:pPr>
@@ -10403,7 +10398,6 @@
               </w:rPr>
               <w:t>в</w:t>
             </w:r>
-            <w:proofErr w:type="spellStart"/>
             <w:r>
               <w:rPr>
                 <w:b/>
@@ -10412,7 +10406,6 @@
               </w:rPr>
               <w:t>игляд</w:t>
             </w:r>
-            <w:proofErr w:type="spellEnd"/>
             <w:r>
               <w:rPr>
                 <w:b/>
@@ -10696,88 +10689,14 @@
                 <w:lang w:val="uk-UA"/>
               </w:rPr>
             </w:pPr>
-            <w:proofErr w:type="spellStart"/>
             <w:r>
               <w:rPr>
                 <w:bCs/>
                 <w:sz w:val="22"/>
                 <w:szCs w:val="22"/>
               </w:rPr>
-              <w:t>Об’єднаний</w:t>
-            </w:r>
-            <w:proofErr w:type="spellEnd"/>
-            <w:r>
-              <w:rPr>
-                <w:bCs/>
-                <w:sz w:val="22"/>
-                <w:szCs w:val="22"/>
-              </w:rPr>
-              <w:t xml:space="preserve">; </w:t>
-            </w:r>
-            <w:proofErr w:type="spellStart"/>
-            <w:r>
-              <w:rPr>
-                <w:bCs/>
-                <w:sz w:val="22"/>
-                <w:szCs w:val="22"/>
-              </w:rPr>
-              <w:t>Користувач</w:t>
-            </w:r>
-            <w:proofErr w:type="spellEnd"/>
-            <w:r>
-              <w:rPr>
-                <w:bCs/>
-                <w:sz w:val="22"/>
-                <w:szCs w:val="22"/>
-              </w:rPr>
-              <w:t xml:space="preserve"> </w:t>
-            </w:r>
-            <w:proofErr w:type="spellStart"/>
-            <w:r>
-              <w:rPr>
-                <w:bCs/>
-                <w:sz w:val="22"/>
-                <w:szCs w:val="22"/>
-              </w:rPr>
-              <w:t>має</w:t>
-            </w:r>
-            <w:proofErr w:type="spellEnd"/>
-            <w:r>
-              <w:rPr>
-                <w:bCs/>
-                <w:sz w:val="22"/>
-                <w:szCs w:val="22"/>
-              </w:rPr>
-              <w:t xml:space="preserve"> </w:t>
-            </w:r>
-            <w:proofErr w:type="spellStart"/>
-            <w:r>
-              <w:rPr>
-                <w:bCs/>
-                <w:sz w:val="22"/>
-                <w:szCs w:val="22"/>
-              </w:rPr>
-              <w:t>всі</w:t>
-            </w:r>
-            <w:proofErr w:type="spellEnd"/>
-            <w:r>
-              <w:rPr>
-                <w:bCs/>
-                <w:sz w:val="22"/>
-                <w:szCs w:val="22"/>
-              </w:rPr>
-              <w:t xml:space="preserve"> </w:t>
-            </w:r>
-            <w:proofErr w:type="spellStart"/>
-            <w:r>
-              <w:rPr>
-                <w:bCs/>
-                <w:sz w:val="22"/>
-                <w:szCs w:val="22"/>
-              </w:rPr>
-              <w:t>можливості</w:t>
-            </w:r>
-            <w:proofErr w:type="spellEnd"/>
+              <w:t>Об’єднаний; Користувач має всі можливості</w:t>
+            </w:r>
           </w:p>
         </w:tc>
       </w:tr>
@@ -11080,7 +10999,6 @@
       <w:bookmarkStart w:id="54" w:name="_Toc149945862"/>
       <w:bookmarkEnd w:id="52"/>
       <w:bookmarkEnd w:id="53"/>
-      <w:proofErr w:type="spellStart"/>
       <w:r>
         <w:rPr>
           <w:rFonts w:ascii="Times New Roman" w:hAnsi="Times New Roman" w:cs="Times New Roman"/>
@@ -11098,7 +11016,6 @@
         </w:rPr>
         <w:t>зор</w:t>
       </w:r>
-      <w:proofErr w:type="spellEnd"/>
       <w:r>
         <w:rPr>
           <w:rFonts w:ascii="Times New Roman" w:hAnsi="Times New Roman" w:cs="Times New Roman"/>
@@ -11108,7 +11025,6 @@
         </w:rPr>
         <w:t xml:space="preserve"> </w:t>
       </w:r>
-      <w:proofErr w:type="spellStart"/>
       <w:r>
         <w:rPr>
           <w:rFonts w:ascii="Times New Roman" w:hAnsi="Times New Roman" w:cs="Times New Roman"/>
@@ -11126,7 +11042,6 @@
         <w:t>укта</w:t>
       </w:r>
       <w:bookmarkEnd w:id="54"/>
-      <w:proofErr w:type="spellEnd"/>
     </w:p>
     <w:p>
       <w:pPr>
@@ -11223,27 +11138,7 @@
           <w:szCs w:val="28"/>
           <w:lang w:val="uk-UA"/>
         </w:rPr>
-        <w:t xml:space="preserve">і </w:t>
-      </w:r>
-      <w:proofErr w:type="spellStart"/>
-      <w:r>
-        <w:rPr>
-          <w:rFonts w:ascii="Times New Roman" w:hAnsi="Times New Roman" w:cs="Times New Roman"/>
-          <w:sz w:val="28"/>
-          <w:szCs w:val="28"/>
-          <w:lang w:val="uk-UA"/>
-        </w:rPr>
-        <w:t>тд</w:t>
-      </w:r>
-      <w:proofErr w:type="spellEnd"/>
-      <w:r>
-        <w:rPr>
-          <w:rFonts w:ascii="Times New Roman" w:hAnsi="Times New Roman" w:cs="Times New Roman"/>
-          <w:sz w:val="28"/>
-          <w:szCs w:val="28"/>
-          <w:lang w:val="uk-UA"/>
-        </w:rPr>
-        <w:t>.</w:t>
+        <w:t>і тд.</w:t>
       </w:r>
       <w:r>
         <w:rPr>
@@ -11384,27 +11279,7 @@
           <w:szCs w:val="28"/>
           <w:lang w:val="uk-UA"/>
         </w:rPr>
-        <w:t xml:space="preserve">зміна мови,  теми і </w:t>
-      </w:r>
-      <w:proofErr w:type="spellStart"/>
-      <w:r>
-        <w:rPr>
-          <w:rFonts w:ascii="Times New Roman" w:hAnsi="Times New Roman" w:cs="Times New Roman"/>
-          <w:sz w:val="28"/>
-          <w:szCs w:val="28"/>
-          <w:lang w:val="uk-UA"/>
-        </w:rPr>
-        <w:t>тд</w:t>
-      </w:r>
-      <w:proofErr w:type="spellEnd"/>
-      <w:r>
-        <w:rPr>
-          <w:rFonts w:ascii="Times New Roman" w:hAnsi="Times New Roman" w:cs="Times New Roman"/>
-          <w:sz w:val="28"/>
-          <w:szCs w:val="28"/>
-          <w:lang w:val="uk-UA"/>
-        </w:rPr>
-        <w:t>.)</w:t>
+        <w:t>зміна мови,  теми і тд.)</w:t>
       </w:r>
     </w:p>
     <w:p>
@@ -11880,7 +11755,6 @@
           <w:lang w:val="uk-UA"/>
         </w:rPr>
       </w:pPr>
-      <w:proofErr w:type="spellStart"/>
       <w:r>
         <w:rPr>
           <w:rFonts w:ascii="Times New Roman" w:eastAsia="Times New Roman" w:hAnsi="Times New Roman" w:cs="Times New Roman"/>
@@ -11891,20 +11765,7 @@
           <w:szCs w:val="28"/>
           <w:lang w:val="uk-UA"/>
         </w:rPr>
-        <w:t>Приватність</w:t>
-      </w:r>
-      <w:proofErr w:type="spellEnd"/>
-      <w:r>
-        <w:rPr>
-          <w:rFonts w:ascii="Times New Roman" w:eastAsia="Times New Roman" w:hAnsi="Times New Roman" w:cs="Times New Roman"/>
-          <w:b/>
-          <w:bCs/>
-          <w:iCs/>
-          <w:sz w:val="28"/>
-          <w:szCs w:val="28"/>
-          <w:lang w:val="uk-UA"/>
-        </w:rPr>
-        <w:t xml:space="preserve"> і безпека:</w:t>
+        <w:t>Приватність і безпека:</w:t>
       </w:r>
       <w:r>
         <w:rPr>
@@ -12311,16 +12172,7 @@
           <w:szCs w:val="28"/>
           <w:lang w:val="uk-UA"/>
         </w:rPr>
-        <w:t xml:space="preserve">Пріоритет кожної властивості продукту має бути </w:t>
-      </w:r>
-      <w:proofErr w:type="spellStart"/>
-      <w:r>
-        <w:rPr>
-          <w:sz w:val="28"/>
-          <w:szCs w:val="28"/>
-          <w:lang w:val="uk-UA"/>
-        </w:rPr>
-        <w:t>ран</w:t>
+        <w:t>Пріоритет кожної властивості продукту має бути ран</w:t>
       </w:r>
       <w:r>
         <w:rPr>
@@ -12336,16 +12188,7 @@
           <w:szCs w:val="28"/>
           <w:lang w:val="uk-UA"/>
         </w:rPr>
-        <w:t>ований</w:t>
-      </w:r>
-      <w:proofErr w:type="spellEnd"/>
-      <w:r>
-        <w:rPr>
-          <w:sz w:val="28"/>
-          <w:szCs w:val="28"/>
-          <w:lang w:val="uk-UA"/>
-        </w:rPr>
-        <w:t xml:space="preserve"> та перевірений зацікавленими особами. Початкові ранги:</w:t>
+        <w:t>ований та перевірений зацікавленими особами. Початкові ранги:</w:t>
       </w:r>
     </w:p>
     <w:p>
@@ -12675,7 +12518,6 @@
               </w:rPr>
               <w:t xml:space="preserve">Властивість </w:t>
             </w:r>
-            <w:proofErr w:type="spellStart"/>
             <w:r>
               <w:rPr>
                 <w:b/>
@@ -12686,7 +12528,6 @@
               </w:rPr>
               <w:t>продукта</w:t>
             </w:r>
-            <w:proofErr w:type="spellEnd"/>
           </w:p>
         </w:tc>
       </w:tr>
@@ -13380,25 +13221,7 @@
           <w:szCs w:val="28"/>
           <w:lang w:val="uk-UA"/>
         </w:rPr>
-        <w:t xml:space="preserve"> ПЗ має автоматично оновлювати та синхронізувати інформацію на платформі, щоб </w:t>
-      </w:r>
-      <w:proofErr w:type="spellStart"/>
-      <w:r>
-        <w:rPr>
-          <w:sz w:val="28"/>
-          <w:szCs w:val="28"/>
-          <w:lang w:val="uk-UA"/>
-        </w:rPr>
-        <w:t>користувачи</w:t>
-      </w:r>
-      <w:proofErr w:type="spellEnd"/>
-      <w:r>
-        <w:rPr>
-          <w:sz w:val="28"/>
-          <w:szCs w:val="28"/>
-          <w:lang w:val="uk-UA"/>
-        </w:rPr>
-        <w:t xml:space="preserve"> завжди мали доступ до актуальних даних та вакансій.</w:t>
+        <w:t xml:space="preserve"> ПЗ має автоматично оновлювати та синхронізувати інформацію на платформі, щоб користувачи завжди мали доступ до актуальних даних та вакансій.</w:t>
       </w:r>
     </w:p>
     <w:p>
@@ -13432,25 +13255,7 @@
           <w:szCs w:val="28"/>
           <w:lang w:val="uk-UA"/>
         </w:rPr>
-        <w:t xml:space="preserve"> Наявність чату дозволяє користувачам </w:t>
-      </w:r>
-      <w:proofErr w:type="spellStart"/>
-      <w:r>
-        <w:rPr>
-          <w:sz w:val="28"/>
-          <w:szCs w:val="28"/>
-          <w:lang w:val="uk-UA"/>
-        </w:rPr>
-        <w:t>комунікувати</w:t>
-      </w:r>
-      <w:proofErr w:type="spellEnd"/>
-      <w:r>
-        <w:rPr>
-          <w:sz w:val="28"/>
-          <w:szCs w:val="28"/>
-          <w:lang w:val="uk-UA"/>
-        </w:rPr>
-        <w:t xml:space="preserve"> між собою, обговорювати деталі послуг та домовлятися про умови співпраці.</w:t>
+        <w:t xml:space="preserve"> Наявність чату дозволяє користувачам комунікувати між собою, обговорювати деталі послуг та домовлятися про умови співпраці.</w:t>
       </w:r>
     </w:p>
     <w:p>
@@ -13716,25 +13521,7 @@
           <w:szCs w:val="28"/>
           <w:lang w:val="uk-UA"/>
         </w:rPr>
-        <w:t xml:space="preserve">Наявність світлої та темної теми дозволяє користувачам вибрати стиль, який їм зручний, і </w:t>
-      </w:r>
-      <w:proofErr w:type="spellStart"/>
-      <w:r>
-        <w:rPr>
-          <w:sz w:val="28"/>
-          <w:szCs w:val="28"/>
-          <w:lang w:val="uk-UA"/>
-        </w:rPr>
-        <w:t>підлаштувати</w:t>
-      </w:r>
-      <w:proofErr w:type="spellEnd"/>
-      <w:r>
-        <w:rPr>
-          <w:sz w:val="28"/>
-          <w:szCs w:val="28"/>
-          <w:lang w:val="uk-UA"/>
-        </w:rPr>
-        <w:t xml:space="preserve"> інтерфейс до своїх вподобань. Це також може допомагати зберігати батарею на мобільних пристроях з OLED-екранами.</w:t>
+        <w:t>Наявність світлої та темної теми дозволяє користувачам вибрати стиль, який їм зручний, і підлаштувати інтерфейс до своїх вподобань. Це також може допомагати зберігати батарею на мобільних пристроях з OLED-екранами.</w:t>
       </w:r>
     </w:p>
     <w:p>
@@ -14149,23 +13936,13 @@
         </w:rPr>
         <w:t>’</w:t>
       </w:r>
-      <w:proofErr w:type="spellStart"/>
-      <w:r>
-        <w:rPr>
-          <w:sz w:val="28"/>
-          <w:szCs w:val="28"/>
-          <w:lang w:val="uk-UA"/>
-        </w:rPr>
-        <w:t>язку</w:t>
-      </w:r>
-      <w:proofErr w:type="spellEnd"/>
-      <w:r>
-        <w:rPr>
-          <w:sz w:val="28"/>
-          <w:szCs w:val="28"/>
-          <w:lang w:val="uk-UA"/>
-        </w:rPr>
-        <w:t xml:space="preserve"> з менеджером та можливість залишити пропозиції та питання.</w:t>
+      <w:r>
+        <w:rPr>
+          <w:sz w:val="28"/>
+          <w:szCs w:val="28"/>
+          <w:lang w:val="uk-UA"/>
+        </w:rPr>
+        <w:t>язку з менеджером та можливість залишити пропозиції та питання.</w:t>
       </w:r>
       <w:bookmarkStart w:id="89" w:name="_bookmark36"/>
       <w:bookmarkStart w:id="90" w:name="Руководство_по_установке,_настройке,_фай"/>
@@ -14244,7 +14021,6 @@
                     <w:sz w:val="16"/>
                   </w:rPr>
                 </w:pPr>
-                <w:proofErr w:type="spellStart"/>
                 <w:r>
                   <w:rPr>
                     <w:rFonts w:ascii="Microsoft Sans Serif"/>
@@ -14254,7 +14030,6 @@
                   </w:rPr>
                   <w:t>Confidential</w:t>
                 </w:r>
-                <w:proofErr w:type="spellEnd"/>
               </w:p>
             </w:txbxContent>
           </v:textbox>
@@ -14281,7 +14056,6 @@
                     <w:lang w:val="uk-UA"/>
                   </w:rPr>
                 </w:pPr>
-                <w:proofErr w:type="spellStart"/>
                 <w:r>
                   <w:rPr>
                     <w:rFonts w:ascii="Microsoft Sans Serif"/>
@@ -14290,7 +14064,6 @@
                   </w:rPr>
                   <w:t>Copyright</w:t>
                 </w:r>
-                <w:proofErr w:type="spellEnd"/>
                 <w:r>
                   <w:rPr>
                     <w:rFonts w:ascii="Microsoft Sans Serif"/>
@@ -14356,7 +14129,6 @@
                     <w:sz w:val="16"/>
                   </w:rPr>
                 </w:pPr>
-                <w:proofErr w:type="spellStart"/>
                 <w:r>
                   <w:rPr>
                     <w:rFonts w:ascii="Microsoft Sans Serif"/>
@@ -14366,7 +14138,6 @@
                   </w:rPr>
                   <w:t>Confidential</w:t>
                 </w:r>
-                <w:proofErr w:type="spellEnd"/>
               </w:p>
             </w:txbxContent>
           </v:textbox>
@@ -14389,7 +14160,6 @@
                     <w:lang w:val="uk-UA"/>
                   </w:rPr>
                 </w:pPr>
-                <w:proofErr w:type="spellStart"/>
                 <w:r>
                   <w:rPr>
                     <w:rFonts w:ascii="Microsoft Sans Serif"/>
@@ -14398,7 +14168,6 @@
                   </w:rPr>
                   <w:t>Copyright</w:t>
                 </w:r>
-                <w:proofErr w:type="spellEnd"/>
                 <w:r>
                   <w:rPr>
                     <w:rFonts w:ascii="Microsoft Sans Serif"/>

</xml_diff>